<commit_message>
main: Made a Simple Agent which involves basics like graph node and how to run a node
</commit_message>
<xml_diff>
--- a/Langgraph revision.docx
+++ b/Langgraph revision.docx
@@ -48,12 +48,7 @@
         </w:numPr>
       </w:pPr>
       <w:r>
-        <w:t>These are the individual specific tasks performers at specific point in the workflow. It updates the state while it exe</w:t>
-      </w:r>
-      <w:bookmarkStart w:id="0" w:name="_GoBack"/>
-      <w:bookmarkEnd w:id="0"/>
-      <w:r>
-        <w:t xml:space="preserve">cutes. </w:t>
+        <w:t xml:space="preserve">These are the individual specific tasks performers at specific point in the workflow. It updates the state while it executes. </w:t>
       </w:r>
     </w:p>
     <w:p>
@@ -82,6 +77,23 @@
       <w:r>
         <w:t>These are nothing but a simple python functions that take the state, perform some operations and then updated the state.</w:t>
       </w:r>
+      <w:r>
+        <w:t xml:space="preserve"> So, It can be determined that nodes take state as an input and return state as the output.</w:t>
+      </w:r>
+    </w:p>
+    <w:p>
+      <w:pPr>
+        <w:pStyle w:val="ListParagraph"/>
+        <w:numPr>
+          <w:ilvl w:val="0"/>
+          <w:numId w:val="1"/>
+        </w:numPr>
+      </w:pPr>
+      <w:r>
+        <w:t>While building nodes, emphasis should be on providing doc strings to each and every node. Because eventually, we will be building AI agents. For these to have context of what each node is doing, Doc Strings are necessary.</w:t>
+      </w:r>
+      <w:bookmarkStart w:id="0" w:name="_GoBack"/>
+      <w:bookmarkEnd w:id="0"/>
     </w:p>
     <w:p>
       <w:r>

</xml_diff>

<commit_message>
main: made changes in the revision docx
</commit_message>
<xml_diff>
--- a/Langgraph revision.docx
+++ b/Langgraph revision.docx
@@ -92,8 +92,6 @@
       <w:r>
         <w:t>While building nodes, emphasis should be on providing doc strings to each and every node. Because eventually, we will be building AI agents. For these to have context of what each node is doing, Doc Strings are necessary.</w:t>
       </w:r>
-      <w:bookmarkStart w:id="0" w:name="_GoBack"/>
-      <w:bookmarkEnd w:id="0"/>
     </w:p>
     <w:p>
       <w:r>
@@ -105,6 +103,25 @@
       <w:r>
         <w:t xml:space="preserve">An Entire hub of nodes which are connected with the help of edges (connection b/w one node and another) which has a start and end point where workflows starts and ends while executing the nodes. </w:t>
       </w:r>
+    </w:p>
+    <w:p>
+      <w:r>
+        <w:rPr>
+          <w:b/>
+        </w:rPr>
+        <w:t>Edge:</w:t>
+      </w:r>
+      <w:r>
+        <w:rPr>
+          <w:b/>
+        </w:rPr>
+        <w:t xml:space="preserve"> </w:t>
+      </w:r>
+      <w:r>
+        <w:t>Edges, we can consider these as connectors of two or multiple node. These are useful while adding nodes to the graph.</w:t>
+      </w:r>
+      <w:bookmarkStart w:id="0" w:name="_GoBack"/>
+      <w:bookmarkEnd w:id="0"/>
     </w:p>
     <w:sectPr>
       <w:pgSz w:w="12240" w:h="15840"/>

</xml_diff>

<commit_message>
main: Added a file where a conditional graph type is used for the workflow
</commit_message>
<xml_diff>
--- a/Langgraph revision.docx
+++ b/Langgraph revision.docx
@@ -23,7 +23,16 @@
         <w:t>State:</w:t>
       </w:r>
       <w:r>
-        <w:t xml:space="preserve"> It’s like having the entire context of the application. Which can be updated while passing through the nodes.</w:t>
+        <w:t xml:space="preserve"> It’s like having the entire context of the application.</w:t>
+      </w:r>
+      <w:r>
+        <w:t xml:space="preserve"> More of like data that’s being passed,</w:t>
+      </w:r>
+      <w:r>
+        <w:t xml:space="preserve"> w</w:t>
+      </w:r>
+      <w:r>
+        <w:t>hich can be updated while passing through the nodes.</w:t>
       </w:r>
     </w:p>
     <w:p>
@@ -38,6 +47,8 @@
         </w:rPr>
         <w:t xml:space="preserve">Nodes: </w:t>
       </w:r>
+      <w:bookmarkStart w:id="0" w:name="_GoBack"/>
+      <w:bookmarkEnd w:id="0"/>
     </w:p>
     <w:p>
       <w:pPr>
@@ -120,8 +131,35 @@
       <w:r>
         <w:t>Edges, we can consider these as connectors of two or multiple node. These are useful while adding nodes to the graph.</w:t>
       </w:r>
-      <w:bookmarkStart w:id="0" w:name="_GoBack"/>
-      <w:bookmarkEnd w:id="0"/>
+    </w:p>
+    <w:p>
+      <w:r>
+        <w:rPr>
+          <w:b/>
+        </w:rPr>
+        <w:t>Conditional Graph</w:t>
+      </w:r>
+      <w:r>
+        <w:rPr>
+          <w:b/>
+        </w:rPr>
+        <w:t xml:space="preserve">: </w:t>
+      </w:r>
+      <w:r>
+        <w:t xml:space="preserve">It’s a type of graph </w:t>
+      </w:r>
+      <w:r>
+        <w:t>based on certain conditions that</w:t>
+      </w:r>
+      <w:r>
+        <w:t xml:space="preserve"> lets the router know which edge it should select to execute the node</w:t>
+      </w:r>
+      <w:r>
+        <w:t xml:space="preserve"> based on certain condition</w:t>
+      </w:r>
+      <w:r>
+        <w:t>.</w:t>
+      </w:r>
     </w:p>
     <w:sectPr>
       <w:pgSz w:w="12240" w:h="15840"/>

</xml_diff>

<commit_message>
main: coded a graph where the concept of looping is involved within the graph
</commit_message>
<xml_diff>
--- a/Langgraph revision.docx
+++ b/Langgraph revision.docx
@@ -47,8 +47,6 @@
         </w:rPr>
         <w:t xml:space="preserve">Nodes: </w:t>
       </w:r>
-      <w:bookmarkStart w:id="0" w:name="_GoBack"/>
-      <w:bookmarkEnd w:id="0"/>
     </w:p>
     <w:p>
       <w:pPr>
@@ -159,6 +157,110 @@
       </w:r>
       <w:r>
         <w:t>.</w:t>
+      </w:r>
+    </w:p>
+    <w:p>
+      <w:pPr>
+        <w:rPr>
+          <w:b/>
+        </w:rPr>
+      </w:pPr>
+      <w:r>
+        <w:rPr>
+          <w:b/>
+        </w:rPr>
+        <w:t>Syntax of conditional graph:</w:t>
+      </w:r>
+    </w:p>
+    <w:p>
+      <w:r>
+        <w:tab/>
+        <w:t>{</w:t>
+      </w:r>
+    </w:p>
+    <w:p>
+      <w:r>
+        <w:tab/>
+      </w:r>
+      <w:r>
+        <w:tab/>
+      </w:r>
+      <w:proofErr w:type="gramStart"/>
+      <w:r>
+        <w:t>Source(</w:t>
+      </w:r>
+      <w:proofErr w:type="gramEnd"/>
+      <w:r>
+        <w:t>router mostly),</w:t>
+      </w:r>
+    </w:p>
+    <w:p>
+      <w:pPr>
+        <w:ind w:left="1440"/>
+      </w:pPr>
+      <w:r>
+        <w:t>Path (node function that decides which is the edge that is to be selected based on conditions),</w:t>
+      </w:r>
+    </w:p>
+    <w:p>
+      <w:pPr>
+        <w:ind w:left="1440"/>
+      </w:pPr>
+      <w:proofErr w:type="gramStart"/>
+      <w:r>
+        <w:t>{ Edge</w:t>
+      </w:r>
+      <w:proofErr w:type="gramEnd"/>
+      <w:r>
+        <w:t xml:space="preserve"> : Node, Edge: Node}</w:t>
+      </w:r>
+    </w:p>
+    <w:p>
+      <w:pPr>
+        <w:ind w:firstLine="720"/>
+      </w:pPr>
+      <w:r>
+        <w:t>}</w:t>
+      </w:r>
+    </w:p>
+    <w:p>
+      <w:r>
+        <w:rPr>
+          <w:b/>
+        </w:rPr>
+        <w:t>Looping Graph</w:t>
+      </w:r>
+      <w:r>
+        <w:t xml:space="preserve">: </w:t>
+      </w:r>
+    </w:p>
+    <w:p>
+      <w:pPr>
+        <w:pStyle w:val="ListParagraph"/>
+        <w:numPr>
+          <w:ilvl w:val="0"/>
+          <w:numId w:val="2"/>
+        </w:numPr>
+      </w:pPr>
+      <w:r>
+        <w:t xml:space="preserve">It’s a type of graph where looping is involved. Within the graph, a loop decides where to follow a specific edge or not until a condition is met. </w:t>
+      </w:r>
+    </w:p>
+    <w:p>
+      <w:pPr>
+        <w:pStyle w:val="ListParagraph"/>
+        <w:numPr>
+          <w:ilvl w:val="0"/>
+          <w:numId w:val="2"/>
+        </w:numPr>
+      </w:pPr>
+      <w:r>
+        <w:t xml:space="preserve">If condition is met, the graph will follow </w:t>
+      </w:r>
+      <w:bookmarkStart w:id="0" w:name="_GoBack"/>
+      <w:bookmarkEnd w:id="0"/>
+      <w:r>
+        <w:t>another edge which is not associated with the loop.</w:t>
       </w:r>
     </w:p>
     <w:sectPr>
@@ -174,6 +276,119 @@
 <file path=word/numbering.xml><?xml version="1.0" encoding="utf-8"?>
 <w:numbering xmlns:wpc="http://schemas.microsoft.com/office/word/2010/wordprocessingCanvas" xmlns:mc="http://schemas.openxmlformats.org/markup-compatibility/2006" xmlns:o="urn:schemas-microsoft-com:office:office" xmlns:r="http://schemas.openxmlformats.org/officeDocument/2006/relationships" xmlns:m="http://schemas.openxmlformats.org/officeDocument/2006/math" xmlns:v="urn:schemas-microsoft-com:vml" xmlns:wp14="http://schemas.microsoft.com/office/word/2010/wordprocessingDrawing" xmlns:wp="http://schemas.openxmlformats.org/drawingml/2006/wordprocessingDrawing" xmlns:w10="urn:schemas-microsoft-com:office:word" xmlns:w="http://schemas.openxmlformats.org/wordprocessingml/2006/main" xmlns:w14="http://schemas.microsoft.com/office/word/2010/wordml" xmlns:w15="http://schemas.microsoft.com/office/word/2012/wordml" xmlns:wpg="http://schemas.microsoft.com/office/word/2010/wordprocessingGroup" xmlns:wpi="http://schemas.microsoft.com/office/word/2010/wordprocessingInk" xmlns:wne="http://schemas.microsoft.com/office/word/2006/wordml" xmlns:wps="http://schemas.microsoft.com/office/word/2010/wordprocessingShape" mc:Ignorable="w14 w15 wp14">
   <w:abstractNum w:abstractNumId="0" w15:restartNumberingAfterBreak="0">
+    <w:nsid w:val="2D3D3C6C"/>
+    <w:multiLevelType w:val="hybridMultilevel"/>
+    <w:tmpl w:val="55EA84A4"/>
+    <w:lvl w:ilvl="0" w:tplc="04090001">
+      <w:start w:val="1"/>
+      <w:numFmt w:val="bullet"/>
+      <w:lvlText w:val=""/>
+      <w:lvlJc w:val="left"/>
+      <w:pPr>
+        <w:ind w:left="720" w:hanging="360"/>
+      </w:pPr>
+      <w:rPr>
+        <w:rFonts w:ascii="Symbol" w:hAnsi="Symbol" w:hint="default"/>
+      </w:rPr>
+    </w:lvl>
+    <w:lvl w:ilvl="1" w:tplc="04090003" w:tentative="1">
+      <w:start w:val="1"/>
+      <w:numFmt w:val="bullet"/>
+      <w:lvlText w:val="o"/>
+      <w:lvlJc w:val="left"/>
+      <w:pPr>
+        <w:ind w:left="1440" w:hanging="360"/>
+      </w:pPr>
+      <w:rPr>
+        <w:rFonts w:ascii="Courier New" w:hAnsi="Courier New" w:cs="Courier New" w:hint="default"/>
+      </w:rPr>
+    </w:lvl>
+    <w:lvl w:ilvl="2" w:tplc="04090005" w:tentative="1">
+      <w:start w:val="1"/>
+      <w:numFmt w:val="bullet"/>
+      <w:lvlText w:val=""/>
+      <w:lvlJc w:val="left"/>
+      <w:pPr>
+        <w:ind w:left="2160" w:hanging="360"/>
+      </w:pPr>
+      <w:rPr>
+        <w:rFonts w:ascii="Wingdings" w:hAnsi="Wingdings" w:hint="default"/>
+      </w:rPr>
+    </w:lvl>
+    <w:lvl w:ilvl="3" w:tplc="04090001" w:tentative="1">
+      <w:start w:val="1"/>
+      <w:numFmt w:val="bullet"/>
+      <w:lvlText w:val=""/>
+      <w:lvlJc w:val="left"/>
+      <w:pPr>
+        <w:ind w:left="2880" w:hanging="360"/>
+      </w:pPr>
+      <w:rPr>
+        <w:rFonts w:ascii="Symbol" w:hAnsi="Symbol" w:hint="default"/>
+      </w:rPr>
+    </w:lvl>
+    <w:lvl w:ilvl="4" w:tplc="04090003" w:tentative="1">
+      <w:start w:val="1"/>
+      <w:numFmt w:val="bullet"/>
+      <w:lvlText w:val="o"/>
+      <w:lvlJc w:val="left"/>
+      <w:pPr>
+        <w:ind w:left="3600" w:hanging="360"/>
+      </w:pPr>
+      <w:rPr>
+        <w:rFonts w:ascii="Courier New" w:hAnsi="Courier New" w:cs="Courier New" w:hint="default"/>
+      </w:rPr>
+    </w:lvl>
+    <w:lvl w:ilvl="5" w:tplc="04090005" w:tentative="1">
+      <w:start w:val="1"/>
+      <w:numFmt w:val="bullet"/>
+      <w:lvlText w:val=""/>
+      <w:lvlJc w:val="left"/>
+      <w:pPr>
+        <w:ind w:left="4320" w:hanging="360"/>
+      </w:pPr>
+      <w:rPr>
+        <w:rFonts w:ascii="Wingdings" w:hAnsi="Wingdings" w:hint="default"/>
+      </w:rPr>
+    </w:lvl>
+    <w:lvl w:ilvl="6" w:tplc="04090001" w:tentative="1">
+      <w:start w:val="1"/>
+      <w:numFmt w:val="bullet"/>
+      <w:lvlText w:val=""/>
+      <w:lvlJc w:val="left"/>
+      <w:pPr>
+        <w:ind w:left="5040" w:hanging="360"/>
+      </w:pPr>
+      <w:rPr>
+        <w:rFonts w:ascii="Symbol" w:hAnsi="Symbol" w:hint="default"/>
+      </w:rPr>
+    </w:lvl>
+    <w:lvl w:ilvl="7" w:tplc="04090003" w:tentative="1">
+      <w:start w:val="1"/>
+      <w:numFmt w:val="bullet"/>
+      <w:lvlText w:val="o"/>
+      <w:lvlJc w:val="left"/>
+      <w:pPr>
+        <w:ind w:left="5760" w:hanging="360"/>
+      </w:pPr>
+      <w:rPr>
+        <w:rFonts w:ascii="Courier New" w:hAnsi="Courier New" w:cs="Courier New" w:hint="default"/>
+      </w:rPr>
+    </w:lvl>
+    <w:lvl w:ilvl="8" w:tplc="04090005" w:tentative="1">
+      <w:start w:val="1"/>
+      <w:numFmt w:val="bullet"/>
+      <w:lvlText w:val=""/>
+      <w:lvlJc w:val="left"/>
+      <w:pPr>
+        <w:ind w:left="6480" w:hanging="360"/>
+      </w:pPr>
+      <w:rPr>
+        <w:rFonts w:ascii="Wingdings" w:hAnsi="Wingdings" w:hint="default"/>
+      </w:rPr>
+    </w:lvl>
+  </w:abstractNum>
+  <w:abstractNum w:abstractNumId="1" w15:restartNumberingAfterBreak="0">
     <w:nsid w:val="531F1FF0"/>
     <w:multiLevelType w:val="hybridMultilevel"/>
     <w:tmpl w:val="E7985850"/>
@@ -287,6 +502,9 @@
     </w:lvl>
   </w:abstractNum>
   <w:num w:numId="1">
+    <w:abstractNumId w:val="1"/>
+  </w:num>
+  <w:num w:numId="2">
     <w:abstractNumId w:val="0"/>
   </w:num>
 </w:numbering>

</xml_diff>

<commit_message>
main: made changes to the langgraph revision DOCX
</commit_message>
<xml_diff>
--- a/Langgraph revision.docx
+++ b/Langgraph revision.docx
@@ -255,12 +255,282 @@
         </w:numPr>
       </w:pPr>
       <w:r>
-        <w:t xml:space="preserve">If condition is met, the graph will follow </w:t>
+        <w:t>If condition is met, the graph will follow another edge which is not associated with the loop.</w:t>
+      </w:r>
+    </w:p>
+    <w:p>
+      <w:r>
+        <w:rPr>
+          <w:b/>
+        </w:rPr>
+        <w:t>Human and AI Messages:</w:t>
+      </w:r>
+    </w:p>
+    <w:p>
+      <w:pPr>
+        <w:pStyle w:val="ListParagraph"/>
+        <w:numPr>
+          <w:ilvl w:val="0"/>
+          <w:numId w:val="4"/>
+        </w:numPr>
+      </w:pPr>
+      <w:r>
+        <w:t>Human Messages are the messages that we input to the LLMS for it to generate the response.</w:t>
+      </w:r>
+    </w:p>
+    <w:p>
+      <w:pPr>
+        <w:pStyle w:val="ListParagraph"/>
+        <w:numPr>
+          <w:ilvl w:val="0"/>
+          <w:numId w:val="4"/>
+        </w:numPr>
+      </w:pPr>
+      <w:r>
+        <w:t>AI Messages are the messages generated by the LLMS</w:t>
+      </w:r>
+    </w:p>
+    <w:p>
+      <w:pPr>
+        <w:pStyle w:val="ListParagraph"/>
+        <w:numPr>
+          <w:ilvl w:val="0"/>
+          <w:numId w:val="4"/>
+        </w:numPr>
+      </w:pPr>
+      <w:r>
+        <w:t>To use these we need to import the Following Classes</w:t>
       </w:r>
       <w:bookmarkStart w:id="0" w:name="_GoBack"/>
       <w:bookmarkEnd w:id="0"/>
-      <w:r>
-        <w:t>another edge which is not associated with the loop.</w:t>
+    </w:p>
+    <w:p>
+      <w:pPr>
+        <w:shd w:val="clear" w:color="auto" w:fill="1F1F1F"/>
+        <w:spacing w:after="0" w:line="285" w:lineRule="atLeast"/>
+        <w:rPr>
+          <w:rFonts w:ascii="Consolas" w:eastAsia="Times New Roman" w:hAnsi="Consolas" w:cs="Times New Roman"/>
+          <w:color w:val="CCCCCC"/>
+          <w:sz w:val="21"/>
+          <w:szCs w:val="21"/>
+        </w:rPr>
+      </w:pPr>
+      <w:proofErr w:type="gramStart"/>
+      <w:r>
+        <w:rPr>
+          <w:rFonts w:ascii="Consolas" w:eastAsia="Times New Roman" w:hAnsi="Consolas" w:cs="Times New Roman"/>
+          <w:color w:val="C586C0"/>
+          <w:sz w:val="21"/>
+          <w:szCs w:val="21"/>
+        </w:rPr>
+        <w:lastRenderedPageBreak/>
+        <w:t>from</w:t>
+      </w:r>
+      <w:proofErr w:type="gramEnd"/>
+      <w:r>
+        <w:rPr>
+          <w:rFonts w:ascii="Consolas" w:eastAsia="Times New Roman" w:hAnsi="Consolas" w:cs="Times New Roman"/>
+          <w:color w:val="CCCCCC"/>
+          <w:sz w:val="21"/>
+          <w:szCs w:val="21"/>
+        </w:rPr>
+        <w:t xml:space="preserve"> </w:t>
+      </w:r>
+      <w:proofErr w:type="spellStart"/>
+      <w:r>
+        <w:rPr>
+          <w:rFonts w:ascii="Consolas" w:eastAsia="Times New Roman" w:hAnsi="Consolas" w:cs="Times New Roman"/>
+          <w:color w:val="4EC9B0"/>
+          <w:sz w:val="21"/>
+          <w:szCs w:val="21"/>
+        </w:rPr>
+        <w:t>langchain_core</w:t>
+      </w:r>
+      <w:r>
+        <w:rPr>
+          <w:rFonts w:ascii="Consolas" w:eastAsia="Times New Roman" w:hAnsi="Consolas" w:cs="Times New Roman"/>
+          <w:color w:val="CCCCCC"/>
+          <w:sz w:val="21"/>
+          <w:szCs w:val="21"/>
+        </w:rPr>
+        <w:t>.</w:t>
+      </w:r>
+      <w:r>
+        <w:rPr>
+          <w:rFonts w:ascii="Consolas" w:eastAsia="Times New Roman" w:hAnsi="Consolas" w:cs="Times New Roman"/>
+          <w:color w:val="4EC9B0"/>
+          <w:sz w:val="21"/>
+          <w:szCs w:val="21"/>
+        </w:rPr>
+        <w:t>messages</w:t>
+      </w:r>
+      <w:proofErr w:type="spellEnd"/>
+      <w:r>
+        <w:rPr>
+          <w:rFonts w:ascii="Consolas" w:eastAsia="Times New Roman" w:hAnsi="Consolas" w:cs="Times New Roman"/>
+          <w:color w:val="CCCCCC"/>
+          <w:sz w:val="21"/>
+          <w:szCs w:val="21"/>
+        </w:rPr>
+        <w:t xml:space="preserve"> </w:t>
+      </w:r>
+      <w:r>
+        <w:rPr>
+          <w:rFonts w:ascii="Consolas" w:eastAsia="Times New Roman" w:hAnsi="Consolas" w:cs="Times New Roman"/>
+          <w:color w:val="C586C0"/>
+          <w:sz w:val="21"/>
+          <w:szCs w:val="21"/>
+        </w:rPr>
+        <w:t>import</w:t>
+      </w:r>
+      <w:r>
+        <w:rPr>
+          <w:rFonts w:ascii="Consolas" w:eastAsia="Times New Roman" w:hAnsi="Consolas" w:cs="Times New Roman"/>
+          <w:color w:val="CCCCCC"/>
+          <w:sz w:val="21"/>
+          <w:szCs w:val="21"/>
+        </w:rPr>
+        <w:t xml:space="preserve"> </w:t>
+      </w:r>
+      <w:proofErr w:type="spellStart"/>
+      <w:r>
+        <w:rPr>
+          <w:rFonts w:ascii="Consolas" w:eastAsia="Times New Roman" w:hAnsi="Consolas" w:cs="Times New Roman"/>
+          <w:color w:val="4EC9B0"/>
+          <w:sz w:val="21"/>
+          <w:szCs w:val="21"/>
+        </w:rPr>
+        <w:t>HumanMessage</w:t>
+      </w:r>
+      <w:proofErr w:type="spellEnd"/>
+      <w:r>
+        <w:rPr>
+          <w:rFonts w:ascii="Consolas" w:eastAsia="Times New Roman" w:hAnsi="Consolas" w:cs="Times New Roman"/>
+          <w:color w:val="CCCCCC"/>
+          <w:sz w:val="21"/>
+          <w:szCs w:val="21"/>
+        </w:rPr>
+        <w:t xml:space="preserve">, </w:t>
+      </w:r>
+      <w:proofErr w:type="spellStart"/>
+      <w:r>
+        <w:rPr>
+          <w:rFonts w:ascii="Consolas" w:eastAsia="Times New Roman" w:hAnsi="Consolas" w:cs="Times New Roman"/>
+          <w:color w:val="4EC9B0"/>
+          <w:sz w:val="21"/>
+          <w:szCs w:val="21"/>
+        </w:rPr>
+        <w:t>AIMessage</w:t>
+      </w:r>
+      <w:proofErr w:type="spellEnd"/>
+    </w:p>
+    <w:p>
+      <w:pPr>
+        <w:pStyle w:val="ListParagraph"/>
+      </w:pPr>
+    </w:p>
+    <w:p>
+      <w:proofErr w:type="spellStart"/>
+      <w:r>
+        <w:rPr>
+          <w:b/>
+        </w:rPr>
+        <w:t>ReAct</w:t>
+      </w:r>
+      <w:proofErr w:type="spellEnd"/>
+      <w:r>
+        <w:rPr>
+          <w:b/>
+        </w:rPr>
+        <w:t xml:space="preserve"> Agent: Reasoning and Acting Agent</w:t>
+      </w:r>
+      <w:r>
+        <w:rPr>
+          <w:b/>
+        </w:rPr>
+        <w:t>:</w:t>
+      </w:r>
+    </w:p>
+    <w:p>
+      <w:pPr>
+        <w:pStyle w:val="ListParagraph"/>
+        <w:numPr>
+          <w:ilvl w:val="0"/>
+          <w:numId w:val="3"/>
+        </w:numPr>
+      </w:pPr>
+      <w:r>
+        <w:t xml:space="preserve">This is a type of agent that will choose the tools necessary for the steps and knows when to stop the execution </w:t>
+      </w:r>
+      <w:proofErr w:type="spellStart"/>
+      <w:r>
+        <w:t>aswell</w:t>
+      </w:r>
+      <w:proofErr w:type="spellEnd"/>
+      <w:r>
+        <w:t>.</w:t>
+      </w:r>
+    </w:p>
+    <w:p>
+      <w:pPr>
+        <w:pStyle w:val="ListParagraph"/>
+        <w:numPr>
+          <w:ilvl w:val="0"/>
+          <w:numId w:val="3"/>
+        </w:numPr>
+      </w:pPr>
+      <w:r>
+        <w:t xml:space="preserve">Image representation of </w:t>
+      </w:r>
+      <w:proofErr w:type="spellStart"/>
+      <w:r>
+        <w:t>ReAct</w:t>
+      </w:r>
+      <w:proofErr w:type="spellEnd"/>
+      <w:r>
+        <w:t xml:space="preserve"> Agent Graph</w:t>
+      </w:r>
+    </w:p>
+    <w:p>
+      <w:r>
+        <w:rPr>
+          <w:noProof/>
+        </w:rPr>
+        <w:drawing>
+          <wp:inline distT="0" distB="0" distL="0" distR="0" wp14:anchorId="1D2FA989" wp14:editId="0268B886">
+            <wp:extent cx="5943600" cy="3368040"/>
+            <wp:effectExtent l="0" t="0" r="0" b="3810"/>
+            <wp:docPr id="1" name="Picture 1"/>
+            <wp:cNvGraphicFramePr>
+              <a:graphicFrameLocks xmlns:a="http://schemas.openxmlformats.org/drawingml/2006/main" noChangeAspect="1"/>
+            </wp:cNvGraphicFramePr>
+            <a:graphic xmlns:a="http://schemas.openxmlformats.org/drawingml/2006/main">
+              <a:graphicData uri="http://schemas.openxmlformats.org/drawingml/2006/picture">
+                <pic:pic xmlns:pic="http://schemas.openxmlformats.org/drawingml/2006/picture">
+                  <pic:nvPicPr>
+                    <pic:cNvPr id="1" name=""/>
+                    <pic:cNvPicPr/>
+                  </pic:nvPicPr>
+                  <pic:blipFill>
+                    <a:blip r:embed="rId5"/>
+                    <a:stretch>
+                      <a:fillRect/>
+                    </a:stretch>
+                  </pic:blipFill>
+                  <pic:spPr>
+                    <a:xfrm>
+                      <a:off x="0" y="0"/>
+                      <a:ext cx="5943600" cy="3368040"/>
+                    </a:xfrm>
+                    <a:prstGeom prst="rect">
+                      <a:avLst/>
+                    </a:prstGeom>
+                  </pic:spPr>
+                </pic:pic>
+              </a:graphicData>
+            </a:graphic>
+          </wp:inline>
+        </w:drawing>
       </w:r>
     </w:p>
     <w:sectPr>
@@ -389,6 +659,119 @@
     </w:lvl>
   </w:abstractNum>
   <w:abstractNum w:abstractNumId="1" w15:restartNumberingAfterBreak="0">
+    <w:nsid w:val="49CE230C"/>
+    <w:multiLevelType w:val="hybridMultilevel"/>
+    <w:tmpl w:val="98824A1C"/>
+    <w:lvl w:ilvl="0" w:tplc="04090001">
+      <w:start w:val="1"/>
+      <w:numFmt w:val="bullet"/>
+      <w:lvlText w:val=""/>
+      <w:lvlJc w:val="left"/>
+      <w:pPr>
+        <w:ind w:left="720" w:hanging="360"/>
+      </w:pPr>
+      <w:rPr>
+        <w:rFonts w:ascii="Symbol" w:hAnsi="Symbol" w:hint="default"/>
+      </w:rPr>
+    </w:lvl>
+    <w:lvl w:ilvl="1" w:tplc="04090003" w:tentative="1">
+      <w:start w:val="1"/>
+      <w:numFmt w:val="bullet"/>
+      <w:lvlText w:val="o"/>
+      <w:lvlJc w:val="left"/>
+      <w:pPr>
+        <w:ind w:left="1440" w:hanging="360"/>
+      </w:pPr>
+      <w:rPr>
+        <w:rFonts w:ascii="Courier New" w:hAnsi="Courier New" w:cs="Courier New" w:hint="default"/>
+      </w:rPr>
+    </w:lvl>
+    <w:lvl w:ilvl="2" w:tplc="04090005" w:tentative="1">
+      <w:start w:val="1"/>
+      <w:numFmt w:val="bullet"/>
+      <w:lvlText w:val=""/>
+      <w:lvlJc w:val="left"/>
+      <w:pPr>
+        <w:ind w:left="2160" w:hanging="360"/>
+      </w:pPr>
+      <w:rPr>
+        <w:rFonts w:ascii="Wingdings" w:hAnsi="Wingdings" w:hint="default"/>
+      </w:rPr>
+    </w:lvl>
+    <w:lvl w:ilvl="3" w:tplc="04090001" w:tentative="1">
+      <w:start w:val="1"/>
+      <w:numFmt w:val="bullet"/>
+      <w:lvlText w:val=""/>
+      <w:lvlJc w:val="left"/>
+      <w:pPr>
+        <w:ind w:left="2880" w:hanging="360"/>
+      </w:pPr>
+      <w:rPr>
+        <w:rFonts w:ascii="Symbol" w:hAnsi="Symbol" w:hint="default"/>
+      </w:rPr>
+    </w:lvl>
+    <w:lvl w:ilvl="4" w:tplc="04090003" w:tentative="1">
+      <w:start w:val="1"/>
+      <w:numFmt w:val="bullet"/>
+      <w:lvlText w:val="o"/>
+      <w:lvlJc w:val="left"/>
+      <w:pPr>
+        <w:ind w:left="3600" w:hanging="360"/>
+      </w:pPr>
+      <w:rPr>
+        <w:rFonts w:ascii="Courier New" w:hAnsi="Courier New" w:cs="Courier New" w:hint="default"/>
+      </w:rPr>
+    </w:lvl>
+    <w:lvl w:ilvl="5" w:tplc="04090005" w:tentative="1">
+      <w:start w:val="1"/>
+      <w:numFmt w:val="bullet"/>
+      <w:lvlText w:val=""/>
+      <w:lvlJc w:val="left"/>
+      <w:pPr>
+        <w:ind w:left="4320" w:hanging="360"/>
+      </w:pPr>
+      <w:rPr>
+        <w:rFonts w:ascii="Wingdings" w:hAnsi="Wingdings" w:hint="default"/>
+      </w:rPr>
+    </w:lvl>
+    <w:lvl w:ilvl="6" w:tplc="04090001" w:tentative="1">
+      <w:start w:val="1"/>
+      <w:numFmt w:val="bullet"/>
+      <w:lvlText w:val=""/>
+      <w:lvlJc w:val="left"/>
+      <w:pPr>
+        <w:ind w:left="5040" w:hanging="360"/>
+      </w:pPr>
+      <w:rPr>
+        <w:rFonts w:ascii="Symbol" w:hAnsi="Symbol" w:hint="default"/>
+      </w:rPr>
+    </w:lvl>
+    <w:lvl w:ilvl="7" w:tplc="04090003" w:tentative="1">
+      <w:start w:val="1"/>
+      <w:numFmt w:val="bullet"/>
+      <w:lvlText w:val="o"/>
+      <w:lvlJc w:val="left"/>
+      <w:pPr>
+        <w:ind w:left="5760" w:hanging="360"/>
+      </w:pPr>
+      <w:rPr>
+        <w:rFonts w:ascii="Courier New" w:hAnsi="Courier New" w:cs="Courier New" w:hint="default"/>
+      </w:rPr>
+    </w:lvl>
+    <w:lvl w:ilvl="8" w:tplc="04090005" w:tentative="1">
+      <w:start w:val="1"/>
+      <w:numFmt w:val="bullet"/>
+      <w:lvlText w:val=""/>
+      <w:lvlJc w:val="left"/>
+      <w:pPr>
+        <w:ind w:left="6480" w:hanging="360"/>
+      </w:pPr>
+      <w:rPr>
+        <w:rFonts w:ascii="Wingdings" w:hAnsi="Wingdings" w:hint="default"/>
+      </w:rPr>
+    </w:lvl>
+  </w:abstractNum>
+  <w:abstractNum w:abstractNumId="2" w15:restartNumberingAfterBreak="0">
     <w:nsid w:val="531F1FF0"/>
     <w:multiLevelType w:val="hybridMultilevel"/>
     <w:tmpl w:val="E7985850"/>
@@ -501,11 +884,130 @@
       </w:rPr>
     </w:lvl>
   </w:abstractNum>
+  <w:abstractNum w:abstractNumId="3" w15:restartNumberingAfterBreak="0">
+    <w:nsid w:val="54F925F4"/>
+    <w:multiLevelType w:val="hybridMultilevel"/>
+    <w:tmpl w:val="60565E22"/>
+    <w:lvl w:ilvl="0" w:tplc="04090001">
+      <w:start w:val="1"/>
+      <w:numFmt w:val="bullet"/>
+      <w:lvlText w:val=""/>
+      <w:lvlJc w:val="left"/>
+      <w:pPr>
+        <w:ind w:left="720" w:hanging="360"/>
+      </w:pPr>
+      <w:rPr>
+        <w:rFonts w:ascii="Symbol" w:hAnsi="Symbol" w:hint="default"/>
+      </w:rPr>
+    </w:lvl>
+    <w:lvl w:ilvl="1" w:tplc="04090003" w:tentative="1">
+      <w:start w:val="1"/>
+      <w:numFmt w:val="bullet"/>
+      <w:lvlText w:val="o"/>
+      <w:lvlJc w:val="left"/>
+      <w:pPr>
+        <w:ind w:left="1440" w:hanging="360"/>
+      </w:pPr>
+      <w:rPr>
+        <w:rFonts w:ascii="Courier New" w:hAnsi="Courier New" w:cs="Courier New" w:hint="default"/>
+      </w:rPr>
+    </w:lvl>
+    <w:lvl w:ilvl="2" w:tplc="04090005" w:tentative="1">
+      <w:start w:val="1"/>
+      <w:numFmt w:val="bullet"/>
+      <w:lvlText w:val=""/>
+      <w:lvlJc w:val="left"/>
+      <w:pPr>
+        <w:ind w:left="2160" w:hanging="360"/>
+      </w:pPr>
+      <w:rPr>
+        <w:rFonts w:ascii="Wingdings" w:hAnsi="Wingdings" w:hint="default"/>
+      </w:rPr>
+    </w:lvl>
+    <w:lvl w:ilvl="3" w:tplc="04090001" w:tentative="1">
+      <w:start w:val="1"/>
+      <w:numFmt w:val="bullet"/>
+      <w:lvlText w:val=""/>
+      <w:lvlJc w:val="left"/>
+      <w:pPr>
+        <w:ind w:left="2880" w:hanging="360"/>
+      </w:pPr>
+      <w:rPr>
+        <w:rFonts w:ascii="Symbol" w:hAnsi="Symbol" w:hint="default"/>
+      </w:rPr>
+    </w:lvl>
+    <w:lvl w:ilvl="4" w:tplc="04090003" w:tentative="1">
+      <w:start w:val="1"/>
+      <w:numFmt w:val="bullet"/>
+      <w:lvlText w:val="o"/>
+      <w:lvlJc w:val="left"/>
+      <w:pPr>
+        <w:ind w:left="3600" w:hanging="360"/>
+      </w:pPr>
+      <w:rPr>
+        <w:rFonts w:ascii="Courier New" w:hAnsi="Courier New" w:cs="Courier New" w:hint="default"/>
+      </w:rPr>
+    </w:lvl>
+    <w:lvl w:ilvl="5" w:tplc="04090005" w:tentative="1">
+      <w:start w:val="1"/>
+      <w:numFmt w:val="bullet"/>
+      <w:lvlText w:val=""/>
+      <w:lvlJc w:val="left"/>
+      <w:pPr>
+        <w:ind w:left="4320" w:hanging="360"/>
+      </w:pPr>
+      <w:rPr>
+        <w:rFonts w:ascii="Wingdings" w:hAnsi="Wingdings" w:hint="default"/>
+      </w:rPr>
+    </w:lvl>
+    <w:lvl w:ilvl="6" w:tplc="04090001" w:tentative="1">
+      <w:start w:val="1"/>
+      <w:numFmt w:val="bullet"/>
+      <w:lvlText w:val=""/>
+      <w:lvlJc w:val="left"/>
+      <w:pPr>
+        <w:ind w:left="5040" w:hanging="360"/>
+      </w:pPr>
+      <w:rPr>
+        <w:rFonts w:ascii="Symbol" w:hAnsi="Symbol" w:hint="default"/>
+      </w:rPr>
+    </w:lvl>
+    <w:lvl w:ilvl="7" w:tplc="04090003" w:tentative="1">
+      <w:start w:val="1"/>
+      <w:numFmt w:val="bullet"/>
+      <w:lvlText w:val="o"/>
+      <w:lvlJc w:val="left"/>
+      <w:pPr>
+        <w:ind w:left="5760" w:hanging="360"/>
+      </w:pPr>
+      <w:rPr>
+        <w:rFonts w:ascii="Courier New" w:hAnsi="Courier New" w:cs="Courier New" w:hint="default"/>
+      </w:rPr>
+    </w:lvl>
+    <w:lvl w:ilvl="8" w:tplc="04090005" w:tentative="1">
+      <w:start w:val="1"/>
+      <w:numFmt w:val="bullet"/>
+      <w:lvlText w:val=""/>
+      <w:lvlJc w:val="left"/>
+      <w:pPr>
+        <w:ind w:left="6480" w:hanging="360"/>
+      </w:pPr>
+      <w:rPr>
+        <w:rFonts w:ascii="Wingdings" w:hAnsi="Wingdings" w:hint="default"/>
+      </w:rPr>
+    </w:lvl>
+  </w:abstractNum>
   <w:num w:numId="1">
-    <w:abstractNumId w:val="1"/>
+    <w:abstractNumId w:val="2"/>
   </w:num>
   <w:num w:numId="2">
     <w:abstractNumId w:val="0"/>
+  </w:num>
+  <w:num w:numId="3">
+    <w:abstractNumId w:val="1"/>
+  </w:num>
+  <w:num w:numId="4">
+    <w:abstractNumId w:val="3"/>
   </w:num>
 </w:numbering>
 </file>

</xml_diff>

<commit_message>
main: Coded a ReAct Agent and also added tools with which the LLM can perform operations leveraging the tools
</commit_message>
<xml_diff>
--- a/Langgraph revision.docx
+++ b/Langgraph revision.docx
@@ -301,8 +301,6 @@
       <w:r>
         <w:t>To use these we need to import the Following Classes</w:t>
       </w:r>
-      <w:bookmarkStart w:id="0" w:name="_GoBack"/>
-      <w:bookmarkEnd w:id="0"/>
     </w:p>
     <w:p>
       <w:pPr>
@@ -533,6 +531,648 @@
         </w:drawing>
       </w:r>
     </w:p>
+    <w:p/>
+    <w:p>
+      <w:r>
+        <w:rPr>
+          <w:b/>
+        </w:rPr>
+        <w:t>Few Important Notes:</w:t>
+      </w:r>
+    </w:p>
+    <w:p>
+      <w:pPr>
+        <w:shd w:val="clear" w:color="auto" w:fill="1F1F1F"/>
+        <w:spacing w:after="0" w:line="285" w:lineRule="atLeast"/>
+        <w:rPr>
+          <w:rFonts w:ascii="Consolas" w:eastAsia="Times New Roman" w:hAnsi="Consolas" w:cs="Times New Roman"/>
+          <w:color w:val="CCCCCC"/>
+          <w:sz w:val="21"/>
+          <w:szCs w:val="21"/>
+        </w:rPr>
+      </w:pPr>
+      <w:proofErr w:type="gramStart"/>
+      <w:r>
+        <w:rPr>
+          <w:rFonts w:ascii="Consolas" w:eastAsia="Times New Roman" w:hAnsi="Consolas" w:cs="Times New Roman"/>
+          <w:color w:val="C586C0"/>
+          <w:sz w:val="21"/>
+          <w:szCs w:val="21"/>
+        </w:rPr>
+        <w:t>from</w:t>
+      </w:r>
+      <w:proofErr w:type="gramEnd"/>
+      <w:r>
+        <w:rPr>
+          <w:rFonts w:ascii="Consolas" w:eastAsia="Times New Roman" w:hAnsi="Consolas" w:cs="Times New Roman"/>
+          <w:color w:val="CCCCCC"/>
+          <w:sz w:val="21"/>
+          <w:szCs w:val="21"/>
+        </w:rPr>
+        <w:t xml:space="preserve"> </w:t>
+      </w:r>
+      <w:proofErr w:type="spellStart"/>
+      <w:r>
+        <w:rPr>
+          <w:rFonts w:ascii="Consolas" w:eastAsia="Times New Roman" w:hAnsi="Consolas" w:cs="Times New Roman"/>
+          <w:color w:val="4EC9B0"/>
+          <w:sz w:val="21"/>
+          <w:szCs w:val="21"/>
+        </w:rPr>
+        <w:t>langchain_core</w:t>
+      </w:r>
+      <w:r>
+        <w:rPr>
+          <w:rFonts w:ascii="Consolas" w:eastAsia="Times New Roman" w:hAnsi="Consolas" w:cs="Times New Roman"/>
+          <w:color w:val="CCCCCC"/>
+          <w:sz w:val="21"/>
+          <w:szCs w:val="21"/>
+        </w:rPr>
+        <w:t>.</w:t>
+      </w:r>
+      <w:r>
+        <w:rPr>
+          <w:rFonts w:ascii="Consolas" w:eastAsia="Times New Roman" w:hAnsi="Consolas" w:cs="Times New Roman"/>
+          <w:color w:val="4EC9B0"/>
+          <w:sz w:val="21"/>
+          <w:szCs w:val="21"/>
+        </w:rPr>
+        <w:t>tools</w:t>
+      </w:r>
+      <w:proofErr w:type="spellEnd"/>
+      <w:r>
+        <w:rPr>
+          <w:rFonts w:ascii="Consolas" w:eastAsia="Times New Roman" w:hAnsi="Consolas" w:cs="Times New Roman"/>
+          <w:color w:val="CCCCCC"/>
+          <w:sz w:val="21"/>
+          <w:szCs w:val="21"/>
+        </w:rPr>
+        <w:t xml:space="preserve"> </w:t>
+      </w:r>
+      <w:r>
+        <w:rPr>
+          <w:rFonts w:ascii="Consolas" w:eastAsia="Times New Roman" w:hAnsi="Consolas" w:cs="Times New Roman"/>
+          <w:color w:val="C586C0"/>
+          <w:sz w:val="21"/>
+          <w:szCs w:val="21"/>
+        </w:rPr>
+        <w:t>import</w:t>
+      </w:r>
+      <w:r>
+        <w:rPr>
+          <w:rFonts w:ascii="Consolas" w:eastAsia="Times New Roman" w:hAnsi="Consolas" w:cs="Times New Roman"/>
+          <w:color w:val="CCCCCC"/>
+          <w:sz w:val="21"/>
+          <w:szCs w:val="21"/>
+        </w:rPr>
+        <w:t xml:space="preserve"> </w:t>
+      </w:r>
+      <w:r>
+        <w:rPr>
+          <w:rFonts w:ascii="Consolas" w:eastAsia="Times New Roman" w:hAnsi="Consolas" w:cs="Times New Roman"/>
+          <w:color w:val="DCDCAA"/>
+          <w:sz w:val="21"/>
+          <w:szCs w:val="21"/>
+        </w:rPr>
+        <w:t>tool</w:t>
+      </w:r>
+    </w:p>
+    <w:p>
+      <w:pPr>
+        <w:shd w:val="clear" w:color="auto" w:fill="1F1F1F"/>
+        <w:spacing w:after="0" w:line="285" w:lineRule="atLeast"/>
+        <w:rPr>
+          <w:rFonts w:ascii="Consolas" w:eastAsia="Times New Roman" w:hAnsi="Consolas" w:cs="Times New Roman"/>
+          <w:color w:val="DCDCAA"/>
+          <w:sz w:val="21"/>
+          <w:szCs w:val="21"/>
+        </w:rPr>
+      </w:pPr>
+      <w:proofErr w:type="gramStart"/>
+      <w:r>
+        <w:rPr>
+          <w:rFonts w:ascii="Consolas" w:eastAsia="Times New Roman" w:hAnsi="Consolas" w:cs="Times New Roman"/>
+          <w:color w:val="C586C0"/>
+          <w:sz w:val="21"/>
+          <w:szCs w:val="21"/>
+        </w:rPr>
+        <w:t>from</w:t>
+      </w:r>
+      <w:proofErr w:type="gramEnd"/>
+      <w:r>
+        <w:rPr>
+          <w:rFonts w:ascii="Consolas" w:eastAsia="Times New Roman" w:hAnsi="Consolas" w:cs="Times New Roman"/>
+          <w:color w:val="CCCCCC"/>
+          <w:sz w:val="21"/>
+          <w:szCs w:val="21"/>
+        </w:rPr>
+        <w:t xml:space="preserve"> </w:t>
+      </w:r>
+      <w:proofErr w:type="spellStart"/>
+      <w:r>
+        <w:rPr>
+          <w:rFonts w:ascii="Consolas" w:eastAsia="Times New Roman" w:hAnsi="Consolas" w:cs="Times New Roman"/>
+          <w:color w:val="4EC9B0"/>
+          <w:sz w:val="21"/>
+          <w:szCs w:val="21"/>
+        </w:rPr>
+        <w:t>langgraph</w:t>
+      </w:r>
+      <w:r>
+        <w:rPr>
+          <w:rFonts w:ascii="Consolas" w:eastAsia="Times New Roman" w:hAnsi="Consolas" w:cs="Times New Roman"/>
+          <w:color w:val="CCCCCC"/>
+          <w:sz w:val="21"/>
+          <w:szCs w:val="21"/>
+        </w:rPr>
+        <w:t>.</w:t>
+      </w:r>
+      <w:r>
+        <w:rPr>
+          <w:rFonts w:ascii="Consolas" w:eastAsia="Times New Roman" w:hAnsi="Consolas" w:cs="Times New Roman"/>
+          <w:color w:val="4EC9B0"/>
+          <w:sz w:val="21"/>
+          <w:szCs w:val="21"/>
+        </w:rPr>
+        <w:t>graph</w:t>
+      </w:r>
+      <w:r>
+        <w:rPr>
+          <w:rFonts w:ascii="Consolas" w:eastAsia="Times New Roman" w:hAnsi="Consolas" w:cs="Times New Roman"/>
+          <w:color w:val="CCCCCC"/>
+          <w:sz w:val="21"/>
+          <w:szCs w:val="21"/>
+        </w:rPr>
+        <w:t>.</w:t>
+      </w:r>
+      <w:r>
+        <w:rPr>
+          <w:rFonts w:ascii="Consolas" w:eastAsia="Times New Roman" w:hAnsi="Consolas" w:cs="Times New Roman"/>
+          <w:color w:val="4EC9B0"/>
+          <w:sz w:val="21"/>
+          <w:szCs w:val="21"/>
+        </w:rPr>
+        <w:t>message</w:t>
+      </w:r>
+      <w:proofErr w:type="spellEnd"/>
+      <w:r>
+        <w:rPr>
+          <w:rFonts w:ascii="Consolas" w:eastAsia="Times New Roman" w:hAnsi="Consolas" w:cs="Times New Roman"/>
+          <w:color w:val="CCCCCC"/>
+          <w:sz w:val="21"/>
+          <w:szCs w:val="21"/>
+        </w:rPr>
+        <w:t xml:space="preserve"> </w:t>
+      </w:r>
+      <w:r>
+        <w:rPr>
+          <w:rFonts w:ascii="Consolas" w:eastAsia="Times New Roman" w:hAnsi="Consolas" w:cs="Times New Roman"/>
+          <w:color w:val="C586C0"/>
+          <w:sz w:val="21"/>
+          <w:szCs w:val="21"/>
+        </w:rPr>
+        <w:t>import</w:t>
+      </w:r>
+      <w:r>
+        <w:rPr>
+          <w:rFonts w:ascii="Consolas" w:eastAsia="Times New Roman" w:hAnsi="Consolas" w:cs="Times New Roman"/>
+          <w:color w:val="CCCCCC"/>
+          <w:sz w:val="21"/>
+          <w:szCs w:val="21"/>
+        </w:rPr>
+        <w:t xml:space="preserve"> </w:t>
+      </w:r>
+      <w:proofErr w:type="spellStart"/>
+      <w:r>
+        <w:rPr>
+          <w:rFonts w:ascii="Consolas" w:eastAsia="Times New Roman" w:hAnsi="Consolas" w:cs="Times New Roman"/>
+          <w:color w:val="DCDCAA"/>
+          <w:sz w:val="21"/>
+          <w:szCs w:val="21"/>
+        </w:rPr>
+        <w:t>add_messages</w:t>
+      </w:r>
+      <w:proofErr w:type="spellEnd"/>
+    </w:p>
+    <w:p>
+      <w:pPr>
+        <w:shd w:val="clear" w:color="auto" w:fill="1F1F1F"/>
+        <w:spacing w:after="0" w:line="285" w:lineRule="atLeast"/>
+        <w:rPr>
+          <w:rFonts w:ascii="Consolas" w:eastAsia="Times New Roman" w:hAnsi="Consolas" w:cs="Times New Roman"/>
+          <w:color w:val="CCCCCC"/>
+          <w:sz w:val="21"/>
+          <w:szCs w:val="21"/>
+        </w:rPr>
+      </w:pPr>
+      <w:proofErr w:type="gramStart"/>
+      <w:r>
+        <w:rPr>
+          <w:rFonts w:ascii="Consolas" w:eastAsia="Times New Roman" w:hAnsi="Consolas" w:cs="Times New Roman"/>
+          <w:color w:val="C586C0"/>
+          <w:sz w:val="21"/>
+          <w:szCs w:val="21"/>
+        </w:rPr>
+        <w:t>from</w:t>
+      </w:r>
+      <w:proofErr w:type="gramEnd"/>
+      <w:r>
+        <w:rPr>
+          <w:rFonts w:ascii="Consolas" w:eastAsia="Times New Roman" w:hAnsi="Consolas" w:cs="Times New Roman"/>
+          <w:color w:val="CCCCCC"/>
+          <w:sz w:val="21"/>
+          <w:szCs w:val="21"/>
+        </w:rPr>
+        <w:t xml:space="preserve"> </w:t>
+      </w:r>
+      <w:proofErr w:type="spellStart"/>
+      <w:r>
+        <w:rPr>
+          <w:rFonts w:ascii="Consolas" w:eastAsia="Times New Roman" w:hAnsi="Consolas" w:cs="Times New Roman"/>
+          <w:color w:val="4EC9B0"/>
+          <w:sz w:val="21"/>
+          <w:szCs w:val="21"/>
+        </w:rPr>
+        <w:t>langchain_core</w:t>
+      </w:r>
+      <w:r>
+        <w:rPr>
+          <w:rFonts w:ascii="Consolas" w:eastAsia="Times New Roman" w:hAnsi="Consolas" w:cs="Times New Roman"/>
+          <w:color w:val="CCCCCC"/>
+          <w:sz w:val="21"/>
+          <w:szCs w:val="21"/>
+        </w:rPr>
+        <w:t>.</w:t>
+      </w:r>
+      <w:r>
+        <w:rPr>
+          <w:rFonts w:ascii="Consolas" w:eastAsia="Times New Roman" w:hAnsi="Consolas" w:cs="Times New Roman"/>
+          <w:color w:val="4EC9B0"/>
+          <w:sz w:val="21"/>
+          <w:szCs w:val="21"/>
+        </w:rPr>
+        <w:t>messages</w:t>
+      </w:r>
+      <w:proofErr w:type="spellEnd"/>
+      <w:r>
+        <w:rPr>
+          <w:rFonts w:ascii="Consolas" w:eastAsia="Times New Roman" w:hAnsi="Consolas" w:cs="Times New Roman"/>
+          <w:color w:val="CCCCCC"/>
+          <w:sz w:val="21"/>
+          <w:szCs w:val="21"/>
+        </w:rPr>
+        <w:t xml:space="preserve"> </w:t>
+      </w:r>
+      <w:r>
+        <w:rPr>
+          <w:rFonts w:ascii="Consolas" w:eastAsia="Times New Roman" w:hAnsi="Consolas" w:cs="Times New Roman"/>
+          <w:color w:val="C586C0"/>
+          <w:sz w:val="21"/>
+          <w:szCs w:val="21"/>
+        </w:rPr>
+        <w:t>import</w:t>
+      </w:r>
+      <w:r>
+        <w:rPr>
+          <w:rFonts w:ascii="Consolas" w:eastAsia="Times New Roman" w:hAnsi="Consolas" w:cs="Times New Roman"/>
+          <w:color w:val="CCCCCC"/>
+          <w:sz w:val="21"/>
+          <w:szCs w:val="21"/>
+        </w:rPr>
+        <w:t xml:space="preserve"> </w:t>
+      </w:r>
+      <w:proofErr w:type="spellStart"/>
+      <w:r>
+        <w:rPr>
+          <w:rFonts w:ascii="Consolas" w:eastAsia="Times New Roman" w:hAnsi="Consolas" w:cs="Times New Roman"/>
+          <w:color w:val="4EC9B0"/>
+          <w:sz w:val="21"/>
+          <w:szCs w:val="21"/>
+        </w:rPr>
+        <w:t>SystemMessage</w:t>
+      </w:r>
+      <w:proofErr w:type="spellEnd"/>
+      <w:r>
+        <w:rPr>
+          <w:rFonts w:ascii="Consolas" w:eastAsia="Times New Roman" w:hAnsi="Consolas" w:cs="Times New Roman"/>
+          <w:color w:val="CCCCCC"/>
+          <w:sz w:val="21"/>
+          <w:szCs w:val="21"/>
+        </w:rPr>
+        <w:t xml:space="preserve">, </w:t>
+      </w:r>
+      <w:proofErr w:type="spellStart"/>
+      <w:r>
+        <w:rPr>
+          <w:rFonts w:ascii="Consolas" w:eastAsia="Times New Roman" w:hAnsi="Consolas" w:cs="Times New Roman"/>
+          <w:color w:val="4EC9B0"/>
+          <w:sz w:val="21"/>
+          <w:szCs w:val="21"/>
+        </w:rPr>
+        <w:t>ToolMessage</w:t>
+      </w:r>
+      <w:proofErr w:type="spellEnd"/>
+      <w:r>
+        <w:rPr>
+          <w:rFonts w:ascii="Consolas" w:eastAsia="Times New Roman" w:hAnsi="Consolas" w:cs="Times New Roman"/>
+          <w:color w:val="CCCCCC"/>
+          <w:sz w:val="21"/>
+          <w:szCs w:val="21"/>
+        </w:rPr>
+        <w:t xml:space="preserve">, </w:t>
+      </w:r>
+      <w:proofErr w:type="spellStart"/>
+      <w:r>
+        <w:rPr>
+          <w:rFonts w:ascii="Consolas" w:eastAsia="Times New Roman" w:hAnsi="Consolas" w:cs="Times New Roman"/>
+          <w:color w:val="4EC9B0"/>
+          <w:sz w:val="21"/>
+          <w:szCs w:val="21"/>
+        </w:rPr>
+        <w:t>BaseMessage</w:t>
+      </w:r>
+      <w:proofErr w:type="spellEnd"/>
+    </w:p>
+    <w:p/>
+    <w:p>
+      <w:pPr>
+        <w:rPr>
+          <w:b/>
+        </w:rPr>
+      </w:pPr>
+      <w:r>
+        <w:rPr>
+          <w:b/>
+        </w:rPr>
+        <w:t xml:space="preserve">Let me Explain about these </w:t>
+      </w:r>
+      <w:r>
+        <w:rPr>
+          <w:b/>
+        </w:rPr>
+        <w:t>above</w:t>
+      </w:r>
+      <w:r>
+        <w:rPr>
+          <w:b/>
+        </w:rPr>
+        <w:t xml:space="preserve"> imports</w:t>
+      </w:r>
+    </w:p>
+    <w:p>
+      <w:pPr>
+        <w:pStyle w:val="ListParagraph"/>
+        <w:numPr>
+          <w:ilvl w:val="0"/>
+          <w:numId w:val="5"/>
+        </w:numPr>
+      </w:pPr>
+      <w:r>
+        <w:t>tool is a decorator which can be used with function to bind the function with the tool</w:t>
+      </w:r>
+    </w:p>
+    <w:p>
+      <w:pPr>
+        <w:pStyle w:val="ListParagraph"/>
+        <w:numPr>
+          <w:ilvl w:val="0"/>
+          <w:numId w:val="5"/>
+        </w:numPr>
+        <w:rPr>
+          <w:b/>
+        </w:rPr>
+      </w:pPr>
+      <w:proofErr w:type="gramStart"/>
+      <w:r>
+        <w:rPr>
+          <w:b/>
+        </w:rPr>
+        <w:t>add</w:t>
+      </w:r>
+      <w:proofErr w:type="gramEnd"/>
+      <w:r>
+        <w:rPr>
+          <w:b/>
+        </w:rPr>
+        <w:t xml:space="preserve"> message</w:t>
+      </w:r>
+      <w:r>
+        <w:rPr>
+          <w:b/>
+        </w:rPr>
+        <w:t>s</w:t>
+      </w:r>
+      <w:r>
+        <w:rPr>
+          <w:b/>
+        </w:rPr>
+        <w:t xml:space="preserve"> </w:t>
+      </w:r>
+      <w:r>
+        <w:t xml:space="preserve">in </w:t>
+      </w:r>
+      <w:proofErr w:type="spellStart"/>
+      <w:r>
+        <w:t>langraph</w:t>
+      </w:r>
+      <w:proofErr w:type="spellEnd"/>
+      <w:r>
+        <w:t xml:space="preserve"> function which keeps </w:t>
+      </w:r>
+      <w:r>
+        <w:rPr>
+          <w:b/>
+        </w:rPr>
+        <w:t>adding messages</w:t>
+      </w:r>
+      <w:r>
+        <w:t xml:space="preserve"> or query to the existing state of the agent without us explicitly appending messages.</w:t>
+      </w:r>
+    </w:p>
+    <w:p>
+      <w:pPr>
+        <w:pStyle w:val="ListParagraph"/>
+        <w:numPr>
+          <w:ilvl w:val="0"/>
+          <w:numId w:val="5"/>
+        </w:numPr>
+        <w:rPr>
+          <w:b/>
+        </w:rPr>
+      </w:pPr>
+      <w:r>
+        <w:rPr>
+          <w:b/>
+        </w:rPr>
+        <w:t>System Message</w:t>
+      </w:r>
+      <w:r>
+        <w:t xml:space="preserve"> is a type of message that gives instructions to the LLM being used.</w:t>
+      </w:r>
+    </w:p>
+    <w:p>
+      <w:pPr>
+        <w:pStyle w:val="ListParagraph"/>
+        <w:numPr>
+          <w:ilvl w:val="0"/>
+          <w:numId w:val="5"/>
+        </w:numPr>
+        <w:rPr>
+          <w:b/>
+        </w:rPr>
+      </w:pPr>
+      <w:r>
+        <w:rPr>
+          <w:b/>
+        </w:rPr>
+        <w:t xml:space="preserve">Tool </w:t>
+      </w:r>
+      <w:proofErr w:type="spellStart"/>
+      <w:r>
+        <w:rPr>
+          <w:b/>
+        </w:rPr>
+        <w:t>Messaage</w:t>
+      </w:r>
+      <w:proofErr w:type="spellEnd"/>
+      <w:r>
+        <w:t xml:space="preserve"> is a type of message which is passed back to the LLM after the tool is called.</w:t>
+      </w:r>
+    </w:p>
+    <w:p>
+      <w:pPr>
+        <w:pStyle w:val="ListParagraph"/>
+        <w:numPr>
+          <w:ilvl w:val="0"/>
+          <w:numId w:val="5"/>
+        </w:numPr>
+        <w:rPr>
+          <w:b/>
+        </w:rPr>
+      </w:pPr>
+      <w:r>
+        <w:rPr>
+          <w:b/>
+        </w:rPr>
+        <w:t>Base Message</w:t>
+      </w:r>
+      <w:r>
+        <w:t xml:space="preserve"> is a foundational class for all of the message types in </w:t>
+      </w:r>
+      <w:proofErr w:type="spellStart"/>
+      <w:r>
+        <w:t>langgraph</w:t>
+      </w:r>
+      <w:proofErr w:type="spellEnd"/>
+      <w:r>
+        <w:rPr>
+          <w:b/>
+        </w:rPr>
+        <w:t>.(i.e., Any class that is inherited from Base Message is considered</w:t>
+      </w:r>
+      <w:r>
+        <w:rPr>
+          <w:b/>
+        </w:rPr>
+        <w:t xml:space="preserve"> within state being used</w:t>
+      </w:r>
+      <w:r>
+        <w:rPr>
+          <w:b/>
+        </w:rPr>
+        <w:t>)</w:t>
+      </w:r>
+    </w:p>
+    <w:p>
+      <w:pPr>
+        <w:rPr>
+          <w:b/>
+        </w:rPr>
+      </w:pPr>
+    </w:p>
+    <w:p>
+      <w:pPr>
+        <w:rPr>
+          <w:b/>
+        </w:rPr>
+      </w:pPr>
+      <w:r>
+        <w:rPr>
+          <w:b/>
+        </w:rPr>
+        <w:lastRenderedPageBreak/>
+        <w:t>Important:</w:t>
+      </w:r>
+    </w:p>
+    <w:p>
+      <w:pPr>
+        <w:pStyle w:val="ListParagraph"/>
+        <w:numPr>
+          <w:ilvl w:val="0"/>
+          <w:numId w:val="6"/>
+        </w:numPr>
+        <w:jc w:val="both"/>
+      </w:pPr>
+      <w:r>
+        <w:t xml:space="preserve">Usually we take the </w:t>
+      </w:r>
+      <w:proofErr w:type="gramStart"/>
+      <w:r>
+        <w:t>state[</w:t>
+      </w:r>
+      <w:proofErr w:type="gramEnd"/>
+      <w:r>
+        <w:t>key] and then change or update and finally return the state.</w:t>
+      </w:r>
+    </w:p>
+    <w:p>
+      <w:pPr>
+        <w:pStyle w:val="ListParagraph"/>
+        <w:numPr>
+          <w:ilvl w:val="0"/>
+          <w:numId w:val="6"/>
+        </w:numPr>
+        <w:jc w:val="both"/>
+      </w:pPr>
+      <w:r>
+        <w:t>There’s also another way to update the state</w:t>
+      </w:r>
+      <w:r>
+        <w:t>.</w:t>
+      </w:r>
+      <w:r>
+        <w:t xml:space="preserve"> </w:t>
+      </w:r>
+      <w:r>
+        <w:t>S</w:t>
+      </w:r>
+      <w:r>
+        <w:t>imply</w:t>
+      </w:r>
+      <w:r>
+        <w:t>,</w:t>
+      </w:r>
+      <w:bookmarkStart w:id="0" w:name="_GoBack"/>
+      <w:bookmarkEnd w:id="0"/>
+      <w:r>
+        <w:t xml:space="preserve"> return the key</w:t>
+      </w:r>
+      <w:r>
+        <w:t xml:space="preserve"> </w:t>
+      </w:r>
+      <w:r>
+        <w:t xml:space="preserve">that’s available </w:t>
+      </w:r>
+      <w:r>
+        <w:t>in the state</w:t>
+      </w:r>
+      <w:r>
+        <w:t xml:space="preserve"> that is being used along with the value that you want to replace/update the current state with</w:t>
+      </w:r>
+      <w:r>
+        <w:t>.</w:t>
+      </w:r>
+    </w:p>
     <w:sectPr>
       <w:pgSz w:w="12240" w:h="15840"/>
       <w:pgMar w:top="1440" w:right="1440" w:bottom="1440" w:left="1440" w:header="720" w:footer="720" w:gutter="0"/>
@@ -546,6 +1186,119 @@
 <file path=word/numbering.xml><?xml version="1.0" encoding="utf-8"?>
 <w:numbering xmlns:wpc="http://schemas.microsoft.com/office/word/2010/wordprocessingCanvas" xmlns:mc="http://schemas.openxmlformats.org/markup-compatibility/2006" xmlns:o="urn:schemas-microsoft-com:office:office" xmlns:r="http://schemas.openxmlformats.org/officeDocument/2006/relationships" xmlns:m="http://schemas.openxmlformats.org/officeDocument/2006/math" xmlns:v="urn:schemas-microsoft-com:vml" xmlns:wp14="http://schemas.microsoft.com/office/word/2010/wordprocessingDrawing" xmlns:wp="http://schemas.openxmlformats.org/drawingml/2006/wordprocessingDrawing" xmlns:w10="urn:schemas-microsoft-com:office:word" xmlns:w="http://schemas.openxmlformats.org/wordprocessingml/2006/main" xmlns:w14="http://schemas.microsoft.com/office/word/2010/wordml" xmlns:w15="http://schemas.microsoft.com/office/word/2012/wordml" xmlns:wpg="http://schemas.microsoft.com/office/word/2010/wordprocessingGroup" xmlns:wpi="http://schemas.microsoft.com/office/word/2010/wordprocessingInk" xmlns:wne="http://schemas.microsoft.com/office/word/2006/wordml" xmlns:wps="http://schemas.microsoft.com/office/word/2010/wordprocessingShape" mc:Ignorable="w14 w15 wp14">
   <w:abstractNum w:abstractNumId="0" w15:restartNumberingAfterBreak="0">
+    <w:nsid w:val="2C880FD0"/>
+    <w:multiLevelType w:val="hybridMultilevel"/>
+    <w:tmpl w:val="A4DACD2A"/>
+    <w:lvl w:ilvl="0" w:tplc="04090001">
+      <w:start w:val="1"/>
+      <w:numFmt w:val="bullet"/>
+      <w:lvlText w:val=""/>
+      <w:lvlJc w:val="left"/>
+      <w:pPr>
+        <w:ind w:left="720" w:hanging="360"/>
+      </w:pPr>
+      <w:rPr>
+        <w:rFonts w:ascii="Symbol" w:hAnsi="Symbol" w:hint="default"/>
+      </w:rPr>
+    </w:lvl>
+    <w:lvl w:ilvl="1" w:tplc="04090003" w:tentative="1">
+      <w:start w:val="1"/>
+      <w:numFmt w:val="bullet"/>
+      <w:lvlText w:val="o"/>
+      <w:lvlJc w:val="left"/>
+      <w:pPr>
+        <w:ind w:left="1440" w:hanging="360"/>
+      </w:pPr>
+      <w:rPr>
+        <w:rFonts w:ascii="Courier New" w:hAnsi="Courier New" w:cs="Courier New" w:hint="default"/>
+      </w:rPr>
+    </w:lvl>
+    <w:lvl w:ilvl="2" w:tplc="04090005" w:tentative="1">
+      <w:start w:val="1"/>
+      <w:numFmt w:val="bullet"/>
+      <w:lvlText w:val=""/>
+      <w:lvlJc w:val="left"/>
+      <w:pPr>
+        <w:ind w:left="2160" w:hanging="360"/>
+      </w:pPr>
+      <w:rPr>
+        <w:rFonts w:ascii="Wingdings" w:hAnsi="Wingdings" w:hint="default"/>
+      </w:rPr>
+    </w:lvl>
+    <w:lvl w:ilvl="3" w:tplc="04090001" w:tentative="1">
+      <w:start w:val="1"/>
+      <w:numFmt w:val="bullet"/>
+      <w:lvlText w:val=""/>
+      <w:lvlJc w:val="left"/>
+      <w:pPr>
+        <w:ind w:left="2880" w:hanging="360"/>
+      </w:pPr>
+      <w:rPr>
+        <w:rFonts w:ascii="Symbol" w:hAnsi="Symbol" w:hint="default"/>
+      </w:rPr>
+    </w:lvl>
+    <w:lvl w:ilvl="4" w:tplc="04090003" w:tentative="1">
+      <w:start w:val="1"/>
+      <w:numFmt w:val="bullet"/>
+      <w:lvlText w:val="o"/>
+      <w:lvlJc w:val="left"/>
+      <w:pPr>
+        <w:ind w:left="3600" w:hanging="360"/>
+      </w:pPr>
+      <w:rPr>
+        <w:rFonts w:ascii="Courier New" w:hAnsi="Courier New" w:cs="Courier New" w:hint="default"/>
+      </w:rPr>
+    </w:lvl>
+    <w:lvl w:ilvl="5" w:tplc="04090005" w:tentative="1">
+      <w:start w:val="1"/>
+      <w:numFmt w:val="bullet"/>
+      <w:lvlText w:val=""/>
+      <w:lvlJc w:val="left"/>
+      <w:pPr>
+        <w:ind w:left="4320" w:hanging="360"/>
+      </w:pPr>
+      <w:rPr>
+        <w:rFonts w:ascii="Wingdings" w:hAnsi="Wingdings" w:hint="default"/>
+      </w:rPr>
+    </w:lvl>
+    <w:lvl w:ilvl="6" w:tplc="04090001" w:tentative="1">
+      <w:start w:val="1"/>
+      <w:numFmt w:val="bullet"/>
+      <w:lvlText w:val=""/>
+      <w:lvlJc w:val="left"/>
+      <w:pPr>
+        <w:ind w:left="5040" w:hanging="360"/>
+      </w:pPr>
+      <w:rPr>
+        <w:rFonts w:ascii="Symbol" w:hAnsi="Symbol" w:hint="default"/>
+      </w:rPr>
+    </w:lvl>
+    <w:lvl w:ilvl="7" w:tplc="04090003" w:tentative="1">
+      <w:start w:val="1"/>
+      <w:numFmt w:val="bullet"/>
+      <w:lvlText w:val="o"/>
+      <w:lvlJc w:val="left"/>
+      <w:pPr>
+        <w:ind w:left="5760" w:hanging="360"/>
+      </w:pPr>
+      <w:rPr>
+        <w:rFonts w:ascii="Courier New" w:hAnsi="Courier New" w:cs="Courier New" w:hint="default"/>
+      </w:rPr>
+    </w:lvl>
+    <w:lvl w:ilvl="8" w:tplc="04090005" w:tentative="1">
+      <w:start w:val="1"/>
+      <w:numFmt w:val="bullet"/>
+      <w:lvlText w:val=""/>
+      <w:lvlJc w:val="left"/>
+      <w:pPr>
+        <w:ind w:left="6480" w:hanging="360"/>
+      </w:pPr>
+      <w:rPr>
+        <w:rFonts w:ascii="Wingdings" w:hAnsi="Wingdings" w:hint="default"/>
+      </w:rPr>
+    </w:lvl>
+  </w:abstractNum>
+  <w:abstractNum w:abstractNumId="1" w15:restartNumberingAfterBreak="0">
     <w:nsid w:val="2D3D3C6C"/>
     <w:multiLevelType w:val="hybridMultilevel"/>
     <w:tmpl w:val="55EA84A4"/>
@@ -658,7 +1411,7 @@
       </w:rPr>
     </w:lvl>
   </w:abstractNum>
-  <w:abstractNum w:abstractNumId="1" w15:restartNumberingAfterBreak="0">
+  <w:abstractNum w:abstractNumId="2" w15:restartNumberingAfterBreak="0">
     <w:nsid w:val="49CE230C"/>
     <w:multiLevelType w:val="hybridMultilevel"/>
     <w:tmpl w:val="98824A1C"/>
@@ -771,7 +1524,7 @@
       </w:rPr>
     </w:lvl>
   </w:abstractNum>
-  <w:abstractNum w:abstractNumId="2" w15:restartNumberingAfterBreak="0">
+  <w:abstractNum w:abstractNumId="3" w15:restartNumberingAfterBreak="0">
     <w:nsid w:val="531F1FF0"/>
     <w:multiLevelType w:val="hybridMultilevel"/>
     <w:tmpl w:val="E7985850"/>
@@ -884,7 +1637,7 @@
       </w:rPr>
     </w:lvl>
   </w:abstractNum>
-  <w:abstractNum w:abstractNumId="3" w15:restartNumberingAfterBreak="0">
+  <w:abstractNum w:abstractNumId="4" w15:restartNumberingAfterBreak="0">
     <w:nsid w:val="54F925F4"/>
     <w:multiLevelType w:val="hybridMultilevel"/>
     <w:tmpl w:val="60565E22"/>
@@ -997,17 +1750,136 @@
       </w:rPr>
     </w:lvl>
   </w:abstractNum>
+  <w:abstractNum w:abstractNumId="5" w15:restartNumberingAfterBreak="0">
+    <w:nsid w:val="552E1897"/>
+    <w:multiLevelType w:val="hybridMultilevel"/>
+    <w:tmpl w:val="32208342"/>
+    <w:lvl w:ilvl="0" w:tplc="04090001">
+      <w:start w:val="1"/>
+      <w:numFmt w:val="bullet"/>
+      <w:lvlText w:val=""/>
+      <w:lvlJc w:val="left"/>
+      <w:pPr>
+        <w:ind w:left="720" w:hanging="360"/>
+      </w:pPr>
+      <w:rPr>
+        <w:rFonts w:ascii="Symbol" w:hAnsi="Symbol" w:hint="default"/>
+      </w:rPr>
+    </w:lvl>
+    <w:lvl w:ilvl="1" w:tplc="04090003" w:tentative="1">
+      <w:start w:val="1"/>
+      <w:numFmt w:val="bullet"/>
+      <w:lvlText w:val="o"/>
+      <w:lvlJc w:val="left"/>
+      <w:pPr>
+        <w:ind w:left="1440" w:hanging="360"/>
+      </w:pPr>
+      <w:rPr>
+        <w:rFonts w:ascii="Courier New" w:hAnsi="Courier New" w:cs="Courier New" w:hint="default"/>
+      </w:rPr>
+    </w:lvl>
+    <w:lvl w:ilvl="2" w:tplc="04090005" w:tentative="1">
+      <w:start w:val="1"/>
+      <w:numFmt w:val="bullet"/>
+      <w:lvlText w:val=""/>
+      <w:lvlJc w:val="left"/>
+      <w:pPr>
+        <w:ind w:left="2160" w:hanging="360"/>
+      </w:pPr>
+      <w:rPr>
+        <w:rFonts w:ascii="Wingdings" w:hAnsi="Wingdings" w:hint="default"/>
+      </w:rPr>
+    </w:lvl>
+    <w:lvl w:ilvl="3" w:tplc="04090001" w:tentative="1">
+      <w:start w:val="1"/>
+      <w:numFmt w:val="bullet"/>
+      <w:lvlText w:val=""/>
+      <w:lvlJc w:val="left"/>
+      <w:pPr>
+        <w:ind w:left="2880" w:hanging="360"/>
+      </w:pPr>
+      <w:rPr>
+        <w:rFonts w:ascii="Symbol" w:hAnsi="Symbol" w:hint="default"/>
+      </w:rPr>
+    </w:lvl>
+    <w:lvl w:ilvl="4" w:tplc="04090003" w:tentative="1">
+      <w:start w:val="1"/>
+      <w:numFmt w:val="bullet"/>
+      <w:lvlText w:val="o"/>
+      <w:lvlJc w:val="left"/>
+      <w:pPr>
+        <w:ind w:left="3600" w:hanging="360"/>
+      </w:pPr>
+      <w:rPr>
+        <w:rFonts w:ascii="Courier New" w:hAnsi="Courier New" w:cs="Courier New" w:hint="default"/>
+      </w:rPr>
+    </w:lvl>
+    <w:lvl w:ilvl="5" w:tplc="04090005" w:tentative="1">
+      <w:start w:val="1"/>
+      <w:numFmt w:val="bullet"/>
+      <w:lvlText w:val=""/>
+      <w:lvlJc w:val="left"/>
+      <w:pPr>
+        <w:ind w:left="4320" w:hanging="360"/>
+      </w:pPr>
+      <w:rPr>
+        <w:rFonts w:ascii="Wingdings" w:hAnsi="Wingdings" w:hint="default"/>
+      </w:rPr>
+    </w:lvl>
+    <w:lvl w:ilvl="6" w:tplc="04090001" w:tentative="1">
+      <w:start w:val="1"/>
+      <w:numFmt w:val="bullet"/>
+      <w:lvlText w:val=""/>
+      <w:lvlJc w:val="left"/>
+      <w:pPr>
+        <w:ind w:left="5040" w:hanging="360"/>
+      </w:pPr>
+      <w:rPr>
+        <w:rFonts w:ascii="Symbol" w:hAnsi="Symbol" w:hint="default"/>
+      </w:rPr>
+    </w:lvl>
+    <w:lvl w:ilvl="7" w:tplc="04090003" w:tentative="1">
+      <w:start w:val="1"/>
+      <w:numFmt w:val="bullet"/>
+      <w:lvlText w:val="o"/>
+      <w:lvlJc w:val="left"/>
+      <w:pPr>
+        <w:ind w:left="5760" w:hanging="360"/>
+      </w:pPr>
+      <w:rPr>
+        <w:rFonts w:ascii="Courier New" w:hAnsi="Courier New" w:cs="Courier New" w:hint="default"/>
+      </w:rPr>
+    </w:lvl>
+    <w:lvl w:ilvl="8" w:tplc="04090005" w:tentative="1">
+      <w:start w:val="1"/>
+      <w:numFmt w:val="bullet"/>
+      <w:lvlText w:val=""/>
+      <w:lvlJc w:val="left"/>
+      <w:pPr>
+        <w:ind w:left="6480" w:hanging="360"/>
+      </w:pPr>
+      <w:rPr>
+        <w:rFonts w:ascii="Wingdings" w:hAnsi="Wingdings" w:hint="default"/>
+      </w:rPr>
+    </w:lvl>
+  </w:abstractNum>
   <w:num w:numId="1">
+    <w:abstractNumId w:val="3"/>
+  </w:num>
+  <w:num w:numId="2">
+    <w:abstractNumId w:val="1"/>
+  </w:num>
+  <w:num w:numId="3">
     <w:abstractNumId w:val="2"/>
   </w:num>
-  <w:num w:numId="2">
+  <w:num w:numId="4">
+    <w:abstractNumId w:val="4"/>
+  </w:num>
+  <w:num w:numId="5">
     <w:abstractNumId w:val="0"/>
   </w:num>
-  <w:num w:numId="3">
-    <w:abstractNumId w:val="1"/>
-  </w:num>
-  <w:num w:numId="4">
-    <w:abstractNumId w:val="3"/>
+  <w:num w:numId="6">
+    <w:abstractNumId w:val="5"/>
   </w:num>
 </w:numbering>
 </file>

</xml_diff>